<commit_message>
Finished code generation implementation.
</commit_message>
<xml_diff>
--- a/Code Gen/Code Generator.docx
+++ b/Code Gen/Code Generator.docx
@@ -219,7 +219,7 @@
           <w:rFonts w:ascii="Abadi" w:hAnsi="Abadi"/>
           <w:sz w:val="44"/>
         </w:rPr>
-        <w:t>3</w:t>
+        <w:t>4</w:t>
       </w:r>
       <w:r>
         <w:rPr>
@@ -253,7 +253,7 @@
           <w:sz w:val="52"/>
           <w:szCs w:val="56"/>
         </w:rPr>
-        <w:t>Analizador Semántico</w:t>
+        <w:t>Generador de código</w:t>
       </w:r>
       <w:r>
         <w:br w:type="page"/>
@@ -277,7 +277,7 @@
           <w:szCs w:val="40"/>
         </w:rPr>
         <w:lastRenderedPageBreak/>
-        <w:t>Tabla de símbolos</w:t>
+        <w:t>Código que genera</w:t>
       </w:r>
     </w:p>
     <w:p>
@@ -305,21 +305,231 @@
           <w:sz w:val="24"/>
           <w:szCs w:val="24"/>
         </w:rPr>
-        <w:t>La tabla de símbolos que se utiliza en el proyecto es un diccionario de diccionarios:</w:t>
+        <w:t xml:space="preserve">El compilador escrito en Python genera código ensamblador en un archivo con la </w:t>
+      </w:r>
+      <w:proofErr w:type="gramStart"/>
+      <w:r>
+        <w:rPr>
+          <w:sz w:val="24"/>
+          <w:szCs w:val="24"/>
+        </w:rPr>
+        <w:t>extensión ”</w:t>
+      </w:r>
+      <w:r>
+        <w:rPr>
+          <w:sz w:val="24"/>
+          <w:szCs w:val="24"/>
+        </w:rPr>
+        <w:t>.s</w:t>
+      </w:r>
+      <w:proofErr w:type="gramEnd"/>
+      <w:r>
+        <w:rPr>
+          <w:sz w:val="24"/>
+          <w:szCs w:val="24"/>
+        </w:rPr>
+        <w:t xml:space="preserve">”. El código puede correr en </w:t>
+      </w:r>
+      <w:r>
+        <w:rPr>
+          <w:sz w:val="24"/>
+          <w:szCs w:val="24"/>
+        </w:rPr>
+        <w:t xml:space="preserve">SPIM </w:t>
+      </w:r>
+      <w:r>
+        <w:rPr>
+          <w:sz w:val="24"/>
+          <w:szCs w:val="24"/>
+        </w:rPr>
+        <w:t xml:space="preserve">el cual </w:t>
+      </w:r>
+      <w:r>
+        <w:rPr>
+          <w:sz w:val="24"/>
+          <w:szCs w:val="24"/>
+        </w:rPr>
+        <w:t>es un simulador de procesador MIPS, diseñado para ejecutar código de lenguaje ensamblador para esta arquitectura</w:t>
+      </w:r>
+      <w:r>
+        <w:rPr>
+          <w:sz w:val="24"/>
+          <w:szCs w:val="24"/>
+        </w:rPr>
+        <w:t xml:space="preserve"> (</w:t>
+      </w:r>
+      <w:r>
+        <w:rPr>
+          <w:sz w:val="24"/>
+          <w:szCs w:val="24"/>
+        </w:rPr>
+        <w:t>simula procesadores R2000 y R3000</w:t>
+      </w:r>
+      <w:r>
+        <w:rPr>
+          <w:sz w:val="24"/>
+          <w:szCs w:val="24"/>
+        </w:rPr>
+        <w:t>).</w:t>
       </w:r>
     </w:p>
     <w:p>
       <w:pPr>
         <w:pStyle w:val="Prrafodelista"/>
-        <w:rPr>
-          <w:sz w:val="24"/>
-          <w:szCs w:val="24"/>
-        </w:rPr>
-      </w:pPr>
-    </w:p>
-    <w:p>
-      <w:pPr>
-        <w:ind w:left="360"/>
+        <w:numPr>
+          <w:ilvl w:val="0"/>
+          <w:numId w:val="21"/>
+        </w:numPr>
+      </w:pPr>
+      <w:r>
+        <w:rPr>
+          <w:sz w:val="24"/>
+          <w:szCs w:val="24"/>
+        </w:rPr>
+        <w:t>Se utiliza SPIM</w:t>
+      </w:r>
+      <w:r>
+        <w:rPr>
+          <w:sz w:val="24"/>
+          <w:szCs w:val="24"/>
+        </w:rPr>
+        <w:t xml:space="preserve"> </w:t>
+      </w:r>
+      <w:r>
+        <w:rPr>
+          <w:sz w:val="24"/>
+          <w:szCs w:val="24"/>
+        </w:rPr>
+        <w:t xml:space="preserve">ya que </w:t>
+      </w:r>
+      <w:r>
+        <w:rPr>
+          <w:sz w:val="24"/>
+          <w:szCs w:val="24"/>
+        </w:rPr>
+        <w:t>también proporciona un depurador simple y un conjunto mínimo de servicios del sistema operativo</w:t>
+      </w:r>
+      <w:r>
+        <w:rPr>
+          <w:sz w:val="24"/>
+          <w:szCs w:val="24"/>
+        </w:rPr>
+        <w:t>, lo cual hace más sencillo la codificación.</w:t>
+      </w:r>
+    </w:p>
+    <w:p/>
+    <w:p>
+      <w:pPr>
+        <w:pStyle w:val="Ttulo1"/>
+        <w:rPr>
+          <w:rStyle w:val="tlid-translation"/>
+          <w:rFonts w:ascii="Century Gothic" w:hAnsi="Century Gothic" w:cs="Arabic Typesetting"/>
+          <w:sz w:val="40"/>
+          <w:szCs w:val="40"/>
+        </w:rPr>
+      </w:pPr>
+      <w:r>
+        <w:rPr>
+          <w:rStyle w:val="tlid-translation"/>
+          <w:rFonts w:ascii="Century Gothic" w:hAnsi="Century Gothic" w:cs="Arabic Typesetting"/>
+          <w:sz w:val="40"/>
+          <w:szCs w:val="40"/>
+        </w:rPr>
+        <w:t>Manual de usuario</w:t>
+      </w:r>
+    </w:p>
+    <w:p/>
+    <w:p>
+      <w:pPr>
+        <w:pStyle w:val="Prrafodelista"/>
+        <w:numPr>
+          <w:ilvl w:val="0"/>
+          <w:numId w:val="21"/>
+        </w:numPr>
+        <w:rPr>
+          <w:sz w:val="24"/>
+          <w:szCs w:val="24"/>
+        </w:rPr>
+      </w:pPr>
+      <w:r>
+        <w:rPr>
+          <w:sz w:val="24"/>
+          <w:szCs w:val="24"/>
+        </w:rPr>
+        <w:t>Para compilar, se debe de tener un archivo con terminación “</w:t>
+      </w:r>
+      <w:r>
+        <w:rPr>
+          <w:sz w:val="24"/>
+          <w:szCs w:val="24"/>
+        </w:rPr>
+        <w:t>.c</w:t>
+      </w:r>
+      <w:proofErr w:type="gramStart"/>
+      <w:r>
+        <w:rPr>
+          <w:sz w:val="24"/>
+          <w:szCs w:val="24"/>
+        </w:rPr>
+        <w:t>-</w:t>
+      </w:r>
+      <w:r>
+        <w:rPr>
+          <w:sz w:val="24"/>
+          <w:szCs w:val="24"/>
+        </w:rPr>
+        <w:t>“</w:t>
+      </w:r>
+      <w:proofErr w:type="gramEnd"/>
+      <w:r>
+        <w:rPr>
+          <w:sz w:val="24"/>
+          <w:szCs w:val="24"/>
+        </w:rPr>
+        <w:t>, el cual es un programa escrito en C- y tenerlo en la misma carpeta que todos los archivos Python y de texto del compilador.</w:t>
+      </w:r>
+    </w:p>
+    <w:p>
+      <w:pPr>
+        <w:pStyle w:val="Prrafodelista"/>
+        <w:rPr>
+          <w:sz w:val="24"/>
+          <w:szCs w:val="24"/>
+        </w:rPr>
+      </w:pPr>
+    </w:p>
+    <w:p>
+      <w:pPr>
+        <w:pStyle w:val="Prrafodelista"/>
+        <w:numPr>
+          <w:ilvl w:val="1"/>
+          <w:numId w:val="21"/>
+        </w:numPr>
+        <w:rPr>
+          <w:sz w:val="24"/>
+          <w:szCs w:val="24"/>
+        </w:rPr>
+      </w:pPr>
+      <w:r>
+        <w:rPr>
+          <w:sz w:val="24"/>
+          <w:szCs w:val="24"/>
+        </w:rPr>
+        <w:t>Se debe de poner el nombre del archivo en la línea 6 del archivo “main.py” junto con su extensión.</w:t>
+      </w:r>
+    </w:p>
+    <w:p>
+      <w:pPr>
+        <w:pStyle w:val="Prrafodelista"/>
+        <w:ind w:left="1440"/>
+        <w:rPr>
+          <w:sz w:val="24"/>
+          <w:szCs w:val="24"/>
+        </w:rPr>
+      </w:pPr>
+    </w:p>
+    <w:p>
+      <w:pPr>
         <w:jc w:val="center"/>
         <w:rPr>
           <w:sz w:val="24"/>
@@ -329,12 +539,10 @@
       <w:r>
         <w:rPr>
           <w:noProof/>
-          <w:sz w:val="24"/>
-          <w:szCs w:val="24"/>
         </w:rPr>
         <w:drawing>
-          <wp:inline distT="0" distB="0" distL="0" distR="0" wp14:anchorId="696FA517" wp14:editId="7B1D5C5D">
-            <wp:extent cx="4219575" cy="1685925"/>
+          <wp:inline distT="0" distB="0" distL="0" distR="0" wp14:anchorId="4ADBA72C" wp14:editId="67A9145B">
+            <wp:extent cx="3076575" cy="276225"/>
             <wp:effectExtent l="0" t="0" r="9525" b="9525"/>
             <wp:docPr id="1" name="Imagen 1"/>
             <wp:cNvGraphicFramePr>
@@ -356,7 +564,7 @@
                   <pic:spPr>
                     <a:xfrm>
                       <a:off x="0" y="0"/>
-                      <a:ext cx="4219575" cy="1685925"/>
+                      <a:ext cx="3076575" cy="276225"/>
                     </a:xfrm>
                     <a:prstGeom prst="rect">
                       <a:avLst/>
@@ -371,209 +579,13 @@
     </w:p>
     <w:p>
       <w:pPr>
-        <w:ind w:left="360"/>
-        <w:rPr>
-          <w:sz w:val="24"/>
-          <w:szCs w:val="24"/>
-        </w:rPr>
-      </w:pPr>
-    </w:p>
-    <w:p>
-      <w:pPr>
         <w:pStyle w:val="Prrafodelista"/>
-        <w:numPr>
-          <w:ilvl w:val="0"/>
-          <w:numId w:val="21"/>
-        </w:numPr>
-        <w:rPr>
-          <w:sz w:val="24"/>
-          <w:szCs w:val="24"/>
-        </w:rPr>
-      </w:pPr>
-      <w:r>
-        <w:rPr>
-          <w:sz w:val="24"/>
-          <w:szCs w:val="24"/>
-        </w:rPr>
-        <w:t xml:space="preserve">La tabla representa los </w:t>
-      </w:r>
-      <w:proofErr w:type="spellStart"/>
-      <w:r>
-        <w:rPr>
-          <w:sz w:val="24"/>
-          <w:szCs w:val="24"/>
-        </w:rPr>
-        <w:t>scopes</w:t>
-      </w:r>
-      <w:proofErr w:type="spellEnd"/>
-      <w:r>
-        <w:rPr>
-          <w:sz w:val="24"/>
-          <w:szCs w:val="24"/>
-        </w:rPr>
-        <w:t xml:space="preserve"> de la tabla con un número que funciona como el nivel del </w:t>
-      </w:r>
-      <w:proofErr w:type="spellStart"/>
-      <w:r>
-        <w:rPr>
-          <w:sz w:val="24"/>
-          <w:szCs w:val="24"/>
-        </w:rPr>
-        <w:t>scope</w:t>
-      </w:r>
-      <w:proofErr w:type="spellEnd"/>
-      <w:r>
-        <w:rPr>
-          <w:sz w:val="24"/>
-          <w:szCs w:val="24"/>
-        </w:rPr>
-        <w:t xml:space="preserve">, el cual es la llave que permite acceder al </w:t>
-      </w:r>
-      <w:proofErr w:type="spellStart"/>
-      <w:r>
-        <w:rPr>
-          <w:sz w:val="24"/>
-          <w:szCs w:val="24"/>
-        </w:rPr>
-        <w:t>scope</w:t>
-      </w:r>
-      <w:proofErr w:type="spellEnd"/>
-      <w:r>
-        <w:rPr>
-          <w:sz w:val="24"/>
-          <w:szCs w:val="24"/>
-        </w:rPr>
-        <w:t>.</w:t>
-      </w:r>
-    </w:p>
-    <w:p>
-      <w:pPr>
-        <w:rPr>
-          <w:sz w:val="24"/>
-          <w:szCs w:val="24"/>
-        </w:rPr>
-      </w:pPr>
-    </w:p>
-    <w:p>
-      <w:pPr>
-        <w:pStyle w:val="Prrafodelista"/>
-        <w:numPr>
-          <w:ilvl w:val="0"/>
-          <w:numId w:val="21"/>
-        </w:numPr>
-        <w:rPr>
-          <w:sz w:val="24"/>
-          <w:szCs w:val="24"/>
-        </w:rPr>
-      </w:pPr>
-      <w:r>
-        <w:rPr>
-          <w:sz w:val="24"/>
-          <w:szCs w:val="24"/>
-        </w:rPr>
-        <w:t xml:space="preserve">La tabla ya tiene valores predefinidos, los cuales son las funciones default del lenguaje C-, que son: </w:t>
-      </w:r>
-      <w:proofErr w:type="spellStart"/>
-      <w:r>
-        <w:rPr>
-          <w:sz w:val="24"/>
-          <w:szCs w:val="24"/>
-        </w:rPr>
-        <w:t>void</w:t>
-      </w:r>
-      <w:proofErr w:type="spellEnd"/>
-      <w:r>
-        <w:rPr>
-          <w:sz w:val="24"/>
-          <w:szCs w:val="24"/>
-        </w:rPr>
-        <w:t xml:space="preserve"> </w:t>
-      </w:r>
-      <w:proofErr w:type="spellStart"/>
-      <w:proofErr w:type="gramStart"/>
-      <w:r>
-        <w:rPr>
-          <w:sz w:val="24"/>
-          <w:szCs w:val="24"/>
-        </w:rPr>
-        <w:t>main</w:t>
-      </w:r>
-      <w:proofErr w:type="spellEnd"/>
-      <w:r>
-        <w:rPr>
-          <w:sz w:val="24"/>
-          <w:szCs w:val="24"/>
-        </w:rPr>
-        <w:t>(</w:t>
-      </w:r>
-      <w:proofErr w:type="gramEnd"/>
-      <w:r>
-        <w:rPr>
-          <w:sz w:val="24"/>
-          <w:szCs w:val="24"/>
-        </w:rPr>
-        <w:t xml:space="preserve">);, </w:t>
-      </w:r>
-      <w:proofErr w:type="spellStart"/>
-      <w:r>
-        <w:rPr>
-          <w:sz w:val="24"/>
-          <w:szCs w:val="24"/>
-        </w:rPr>
-        <w:t>int</w:t>
-      </w:r>
-      <w:proofErr w:type="spellEnd"/>
-      <w:r>
-        <w:rPr>
-          <w:sz w:val="24"/>
-          <w:szCs w:val="24"/>
-        </w:rPr>
-        <w:t xml:space="preserve"> input(); &amp; </w:t>
-      </w:r>
-      <w:proofErr w:type="spellStart"/>
-      <w:r>
-        <w:rPr>
-          <w:sz w:val="24"/>
-          <w:szCs w:val="24"/>
-        </w:rPr>
-        <w:t>void</w:t>
-      </w:r>
-      <w:proofErr w:type="spellEnd"/>
-      <w:r>
-        <w:rPr>
-          <w:sz w:val="24"/>
-          <w:szCs w:val="24"/>
-        </w:rPr>
-        <w:t xml:space="preserve"> output();</w:t>
-      </w:r>
-    </w:p>
-    <w:p>
-      <w:pPr>
-        <w:rPr>
-          <w:sz w:val="24"/>
-          <w:szCs w:val="24"/>
-        </w:rPr>
-      </w:pPr>
-    </w:p>
-    <w:p>
-      <w:pPr>
-        <w:pStyle w:val="Prrafodelista"/>
-        <w:numPr>
-          <w:ilvl w:val="0"/>
-          <w:numId w:val="21"/>
-        </w:numPr>
-        <w:rPr>
-          <w:sz w:val="24"/>
-          <w:szCs w:val="24"/>
-        </w:rPr>
-      </w:pPr>
-      <w:r>
-        <w:rPr>
-          <w:sz w:val="24"/>
-          <w:szCs w:val="24"/>
-        </w:rPr>
-        <w:t>La estructura de los diccionarios anidados dentro de los niveles (por orden) es:</w:t>
-      </w:r>
+        <w:ind w:left="1440"/>
+        <w:rPr>
+          <w:sz w:val="24"/>
+          <w:szCs w:val="24"/>
+        </w:rPr>
+      </w:pPr>
     </w:p>
     <w:p>
       <w:pPr>
@@ -592,162 +604,19 @@
           <w:sz w:val="24"/>
           <w:szCs w:val="24"/>
         </w:rPr>
-        <w:t>Nombre (</w:t>
-      </w:r>
-      <w:proofErr w:type="spellStart"/>
-      <w:r>
-        <w:rPr>
-          <w:sz w:val="24"/>
-          <w:szCs w:val="24"/>
-        </w:rPr>
-        <w:t>String</w:t>
-      </w:r>
-      <w:proofErr w:type="spellEnd"/>
-      <w:r>
-        <w:rPr>
-          <w:sz w:val="24"/>
-          <w:szCs w:val="24"/>
-        </w:rPr>
-        <w:t>)</w:t>
-      </w:r>
-    </w:p>
-    <w:p>
-      <w:pPr>
-        <w:pStyle w:val="Prrafodelista"/>
-        <w:numPr>
-          <w:ilvl w:val="1"/>
-          <w:numId w:val="21"/>
-        </w:numPr>
-        <w:rPr>
-          <w:sz w:val="24"/>
-          <w:szCs w:val="24"/>
-        </w:rPr>
-      </w:pPr>
-      <w:r>
-        <w:rPr>
-          <w:sz w:val="24"/>
-          <w:szCs w:val="24"/>
-        </w:rPr>
-        <w:t>Tipo (</w:t>
-      </w:r>
-      <w:proofErr w:type="spellStart"/>
-      <w:r>
-        <w:rPr>
-          <w:sz w:val="24"/>
-          <w:szCs w:val="24"/>
-        </w:rPr>
-        <w:t>Enum</w:t>
-      </w:r>
-      <w:proofErr w:type="spellEnd"/>
-      <w:r>
-        <w:rPr>
-          <w:sz w:val="24"/>
-          <w:szCs w:val="24"/>
-        </w:rPr>
-        <w:t xml:space="preserve"> </w:t>
-      </w:r>
-      <w:proofErr w:type="spellStart"/>
-      <w:r>
-        <w:rPr>
-          <w:sz w:val="24"/>
-          <w:szCs w:val="24"/>
-        </w:rPr>
-        <w:t>ExpType</w:t>
-      </w:r>
-      <w:proofErr w:type="spellEnd"/>
-      <w:r>
-        <w:rPr>
-          <w:sz w:val="24"/>
-          <w:szCs w:val="24"/>
-        </w:rPr>
-        <w:t>)</w:t>
-      </w:r>
-    </w:p>
-    <w:p>
-      <w:pPr>
-        <w:pStyle w:val="Prrafodelista"/>
-        <w:numPr>
-          <w:ilvl w:val="1"/>
-          <w:numId w:val="21"/>
-        </w:numPr>
-        <w:rPr>
-          <w:sz w:val="24"/>
-          <w:szCs w:val="24"/>
-        </w:rPr>
-      </w:pPr>
-      <w:r>
-        <w:rPr>
-          <w:sz w:val="24"/>
-          <w:szCs w:val="24"/>
-        </w:rPr>
-        <w:t>Línea en donde fue declarado el símbolo (</w:t>
-      </w:r>
-      <w:proofErr w:type="spellStart"/>
-      <w:r>
-        <w:rPr>
-          <w:sz w:val="24"/>
-          <w:szCs w:val="24"/>
-        </w:rPr>
-        <w:t>Int</w:t>
-      </w:r>
-      <w:proofErr w:type="spellEnd"/>
-      <w:r>
-        <w:rPr>
-          <w:sz w:val="24"/>
-          <w:szCs w:val="24"/>
-        </w:rPr>
-        <w:t>)</w:t>
-      </w:r>
-    </w:p>
-    <w:p>
-      <w:pPr>
-        <w:pStyle w:val="Prrafodelista"/>
-        <w:numPr>
-          <w:ilvl w:val="1"/>
-          <w:numId w:val="21"/>
-        </w:numPr>
-        <w:rPr>
-          <w:sz w:val="24"/>
-          <w:szCs w:val="24"/>
-        </w:rPr>
-      </w:pPr>
-      <w:proofErr w:type="spellStart"/>
-      <w:r>
-        <w:rPr>
-          <w:sz w:val="24"/>
-          <w:szCs w:val="24"/>
-        </w:rPr>
-        <w:t>Scope</w:t>
-      </w:r>
-      <w:proofErr w:type="spellEnd"/>
-      <w:r>
-        <w:rPr>
-          <w:sz w:val="24"/>
-          <w:szCs w:val="24"/>
-        </w:rPr>
-        <w:t xml:space="preserve"> en donde se encuentra en símbolo (</w:t>
-      </w:r>
-      <w:proofErr w:type="spellStart"/>
-      <w:r>
-        <w:rPr>
-          <w:sz w:val="24"/>
-          <w:szCs w:val="24"/>
-        </w:rPr>
-        <w:t>Int</w:t>
-      </w:r>
-      <w:proofErr w:type="spellEnd"/>
-      <w:r>
-        <w:rPr>
-          <w:sz w:val="24"/>
-          <w:szCs w:val="24"/>
-        </w:rPr>
-        <w:t>)</w:t>
-      </w:r>
-    </w:p>
-    <w:p>
-      <w:pPr>
-        <w:pStyle w:val="Prrafodelista"/>
-        <w:ind w:left="1440"/>
+        <w:t>Para indicar la extensión del archivo</w:t>
+      </w:r>
+      <w:r>
+        <w:rPr>
+          <w:sz w:val="24"/>
+          <w:szCs w:val="24"/>
+        </w:rPr>
+        <w:t xml:space="preserve"> y el nombre, escribirlo en la línea 16 del archivo “main.py.</w:t>
+      </w:r>
+    </w:p>
+    <w:p>
+      <w:pPr>
+        <w:ind w:left="1080"/>
         <w:rPr>
           <w:sz w:val="24"/>
           <w:szCs w:val="24"/>
@@ -765,14 +634,12 @@
       <w:r>
         <w:rPr>
           <w:noProof/>
-          <w:sz w:val="24"/>
-          <w:szCs w:val="24"/>
         </w:rPr>
         <w:drawing>
-          <wp:inline distT="0" distB="0" distL="0" distR="0" wp14:anchorId="649D94A6" wp14:editId="1D3CD4BD">
-            <wp:extent cx="4535557" cy="281940"/>
-            <wp:effectExtent l="0" t="0" r="0" b="3810"/>
-            <wp:docPr id="3" name="Imagen 3"/>
+          <wp:inline distT="0" distB="0" distL="0" distR="0" wp14:anchorId="7223BC05" wp14:editId="5FF0F8FC">
+            <wp:extent cx="2705100" cy="781050"/>
+            <wp:effectExtent l="0" t="0" r="0" b="0"/>
+            <wp:docPr id="2" name="Imagen 2"/>
             <wp:cNvGraphicFramePr>
               <a:graphicFrameLocks xmlns:a="http://schemas.openxmlformats.org/drawingml/2006/main" noChangeAspect="1"/>
             </wp:cNvGraphicFramePr>
@@ -792,7 +659,7 @@
                   <pic:spPr>
                     <a:xfrm>
                       <a:off x="0" y="0"/>
-                      <a:ext cx="4553818" cy="283075"/>
+                      <a:ext cx="2705100" cy="781050"/>
                     </a:xfrm>
                     <a:prstGeom prst="rect">
                       <a:avLst/>
@@ -807,7 +674,8 @@
     </w:p>
     <w:p>
       <w:pPr>
-        <w:jc w:val="center"/>
+        <w:pStyle w:val="Prrafodelista"/>
+        <w:ind w:left="1440"/>
         <w:rPr>
           <w:sz w:val="24"/>
           <w:szCs w:val="24"/>
@@ -818,8 +686,8 @@
       <w:pPr>
         <w:pStyle w:val="Prrafodelista"/>
         <w:numPr>
-          <w:ilvl w:val="0"/>
-          <w:numId w:val="22"/>
+          <w:ilvl w:val="1"/>
+          <w:numId w:val="21"/>
         </w:numPr>
         <w:rPr>
           <w:sz w:val="24"/>
@@ -831,14 +699,7 @@
           <w:sz w:val="24"/>
           <w:szCs w:val="24"/>
         </w:rPr>
-        <w:t xml:space="preserve">Se utiliza un </w:t>
-      </w:r>
-      <w:r>
-        <w:rPr>
-          <w:sz w:val="24"/>
-          <w:szCs w:val="24"/>
-        </w:rPr>
-        <w:t>“</w:t>
+        <w:t xml:space="preserve">Si se requiere ver el árbol de </w:t>
       </w:r>
       <w:proofErr w:type="spellStart"/>
       <w:r>
@@ -846,7 +707,7 @@
           <w:sz w:val="24"/>
           <w:szCs w:val="24"/>
         </w:rPr>
-        <w:t>stack</w:t>
+        <w:t>parseo</w:t>
       </w:r>
       <w:proofErr w:type="spellEnd"/>
       <w:r>
@@ -854,133 +715,26 @@
           <w:sz w:val="24"/>
           <w:szCs w:val="24"/>
         </w:rPr>
-        <w:t>”</w:t>
-      </w:r>
-      <w:r>
-        <w:rPr>
-          <w:sz w:val="24"/>
-          <w:szCs w:val="24"/>
-        </w:rPr>
-        <w:t xml:space="preserve">, el cual es un arreglo temporal que guarda </w:t>
-      </w:r>
-      <w:r>
-        <w:rPr>
-          <w:sz w:val="24"/>
-          <w:szCs w:val="24"/>
-        </w:rPr>
-        <w:t>un</w:t>
-      </w:r>
-      <w:r>
-        <w:rPr>
-          <w:sz w:val="24"/>
-          <w:szCs w:val="24"/>
-        </w:rPr>
-        <w:t xml:space="preserve"> diccionario de un </w:t>
-      </w:r>
-      <w:proofErr w:type="spellStart"/>
-      <w:r>
-        <w:rPr>
-          <w:sz w:val="24"/>
-          <w:szCs w:val="24"/>
-        </w:rPr>
-        <w:t>scope</w:t>
-      </w:r>
-      <w:proofErr w:type="spellEnd"/>
-      <w:r>
-        <w:rPr>
-          <w:sz w:val="24"/>
-          <w:szCs w:val="24"/>
-        </w:rPr>
-        <w:t xml:space="preserve"> </w:t>
-      </w:r>
-      <w:r>
-        <w:rPr>
-          <w:sz w:val="24"/>
-          <w:szCs w:val="24"/>
-        </w:rPr>
-        <w:t>(</w:t>
-      </w:r>
-      <w:r>
-        <w:rPr>
-          <w:sz w:val="24"/>
-          <w:szCs w:val="24"/>
-        </w:rPr>
-        <w:t>si se creó uno nuevo</w:t>
-      </w:r>
-      <w:r>
-        <w:rPr>
-          <w:sz w:val="24"/>
-          <w:szCs w:val="24"/>
-        </w:rPr>
-        <w:t>)</w:t>
-      </w:r>
-      <w:r>
-        <w:rPr>
-          <w:sz w:val="24"/>
-          <w:szCs w:val="24"/>
-        </w:rPr>
-        <w:t xml:space="preserve">, para después agregarlo a la tabla de símbolos cuando se terminan de procesar las variables del </w:t>
-      </w:r>
-      <w:proofErr w:type="spellStart"/>
-      <w:r>
-        <w:rPr>
-          <w:sz w:val="24"/>
-          <w:szCs w:val="24"/>
-        </w:rPr>
-        <w:t>scope</w:t>
-      </w:r>
-      <w:proofErr w:type="spellEnd"/>
-      <w:r>
-        <w:rPr>
-          <w:sz w:val="24"/>
-          <w:szCs w:val="24"/>
-        </w:rPr>
-        <w:t xml:space="preserve"> nuevo.</w:t>
-      </w:r>
-    </w:p>
-    <w:p>
-      <w:pPr>
-        <w:spacing w:after="160" w:line="259" w:lineRule="auto"/>
-        <w:rPr>
-          <w:sz w:val="24"/>
-          <w:szCs w:val="24"/>
-        </w:rPr>
-      </w:pPr>
-      <w:r>
-        <w:rPr>
-          <w:sz w:val="24"/>
-          <w:szCs w:val="24"/>
-        </w:rPr>
-        <w:br w:type="page"/>
-      </w:r>
-    </w:p>
-    <w:p>
-      <w:pPr>
-        <w:pStyle w:val="Ttulo1"/>
-        <w:rPr>
-          <w:rFonts w:ascii="Century Gothic" w:hAnsi="Century Gothic" w:cs="Arabic Typesetting"/>
-          <w:sz w:val="40"/>
-          <w:szCs w:val="40"/>
+        <w:t xml:space="preserve"> o la tabla de símbolos, pasar como segundo parámetro un valor booleano en verdadero.</w:t>
+      </w:r>
+    </w:p>
+    <w:p>
+      <w:pPr>
+        <w:jc w:val="center"/>
+        <w:rPr>
+          <w:sz w:val="24"/>
+          <w:szCs w:val="24"/>
         </w:rPr>
       </w:pPr>
       <w:r>
         <w:rPr>
           <w:noProof/>
         </w:rPr>
-        <w:lastRenderedPageBreak/>
         <w:drawing>
-          <wp:anchor distT="0" distB="0" distL="114300" distR="114300" simplePos="0" relativeHeight="251658240" behindDoc="0" locked="0" layoutInCell="1" allowOverlap="1" wp14:anchorId="6304C2FF" wp14:editId="7C911968">
-            <wp:simplePos x="0" y="0"/>
-            <wp:positionH relativeFrom="margin">
-              <wp:posOffset>-349250</wp:posOffset>
-            </wp:positionH>
-            <wp:positionV relativeFrom="margin">
-              <wp:posOffset>433705</wp:posOffset>
-            </wp:positionV>
-            <wp:extent cx="6470650" cy="8458200"/>
-            <wp:effectExtent l="0" t="0" r="6350" b="0"/>
-            <wp:wrapSquare wrapText="bothSides"/>
-            <wp:docPr id="4" name="Imagen 4"/>
+          <wp:inline distT="0" distB="0" distL="0" distR="0" wp14:anchorId="180F10B8" wp14:editId="15011FD7">
+            <wp:extent cx="2638425" cy="733425"/>
+            <wp:effectExtent l="0" t="0" r="9525" b="9525"/>
+            <wp:docPr id="8" name="Imagen 8"/>
             <wp:cNvGraphicFramePr>
               <a:graphicFrameLocks xmlns:a="http://schemas.openxmlformats.org/drawingml/2006/main" noChangeAspect="1"/>
             </wp:cNvGraphicFramePr>
@@ -988,31 +742,486 @@
               <a:graphicData uri="http://schemas.openxmlformats.org/drawingml/2006/picture">
                 <pic:pic xmlns:pic="http://schemas.openxmlformats.org/drawingml/2006/picture">
                   <pic:nvPicPr>
-                    <pic:cNvPr id="0" name="Picture 1"/>
-                    <pic:cNvPicPr>
-                      <a:picLocks noChangeAspect="1" noChangeArrowheads="1"/>
-                    </pic:cNvPicPr>
+                    <pic:cNvPr id="1" name=""/>
+                    <pic:cNvPicPr/>
+                  </pic:nvPicPr>
+                  <pic:blipFill>
+                    <a:blip r:embed="rId10"/>
+                    <a:stretch>
+                      <a:fillRect/>
+                    </a:stretch>
+                  </pic:blipFill>
+                  <pic:spPr>
+                    <a:xfrm>
+                      <a:off x="0" y="0"/>
+                      <a:ext cx="2638425" cy="733425"/>
+                    </a:xfrm>
+                    <a:prstGeom prst="rect">
+                      <a:avLst/>
+                    </a:prstGeom>
+                  </pic:spPr>
+                </pic:pic>
+              </a:graphicData>
+            </a:graphic>
+          </wp:inline>
+        </w:drawing>
+      </w:r>
+    </w:p>
+    <w:p>
+      <w:pPr>
+        <w:pStyle w:val="Prrafodelista"/>
+        <w:numPr>
+          <w:ilvl w:val="1"/>
+          <w:numId w:val="21"/>
+        </w:numPr>
+        <w:rPr>
+          <w:sz w:val="24"/>
+          <w:szCs w:val="24"/>
+        </w:rPr>
+      </w:pPr>
+      <w:r>
+        <w:rPr>
+          <w:sz w:val="24"/>
+          <w:szCs w:val="24"/>
+        </w:rPr>
+        <w:lastRenderedPageBreak/>
+        <w:t>Para correr el programa desde la línea de comandos se debe navegar a la carpeta en donde estén los archivos de Python y el programa en C- y ejecutar el siguiente comando:</w:t>
+      </w:r>
+    </w:p>
+    <w:p>
+      <w:pPr>
+        <w:rPr>
+          <w:sz w:val="24"/>
+          <w:szCs w:val="24"/>
+        </w:rPr>
+      </w:pPr>
+    </w:p>
+    <w:p>
+      <w:pPr>
+        <w:jc w:val="center"/>
+        <w:rPr>
+          <w:sz w:val="24"/>
+          <w:szCs w:val="24"/>
+        </w:rPr>
+      </w:pPr>
+      <w:r>
+        <w:rPr>
+          <w:noProof/>
+        </w:rPr>
+        <w:drawing>
+          <wp:inline distT="0" distB="0" distL="0" distR="0" wp14:anchorId="0F98DE09" wp14:editId="1F9DFF72">
+            <wp:extent cx="4610100" cy="195609"/>
+            <wp:effectExtent l="0" t="0" r="0" b="0"/>
+            <wp:docPr id="9" name="Imagen 9"/>
+            <wp:cNvGraphicFramePr>
+              <a:graphicFrameLocks xmlns:a="http://schemas.openxmlformats.org/drawingml/2006/main" noChangeAspect="1"/>
+            </wp:cNvGraphicFramePr>
+            <a:graphic xmlns:a="http://schemas.openxmlformats.org/drawingml/2006/main">
+              <a:graphicData uri="http://schemas.openxmlformats.org/drawingml/2006/picture">
+                <pic:pic xmlns:pic="http://schemas.openxmlformats.org/drawingml/2006/picture">
+                  <pic:nvPicPr>
+                    <pic:cNvPr id="1" name=""/>
+                    <pic:cNvPicPr/>
+                  </pic:nvPicPr>
+                  <pic:blipFill>
+                    <a:blip r:embed="rId11"/>
+                    <a:stretch>
+                      <a:fillRect/>
+                    </a:stretch>
+                  </pic:blipFill>
+                  <pic:spPr>
+                    <a:xfrm>
+                      <a:off x="0" y="0"/>
+                      <a:ext cx="5023095" cy="213133"/>
+                    </a:xfrm>
+                    <a:prstGeom prst="rect">
+                      <a:avLst/>
+                    </a:prstGeom>
+                  </pic:spPr>
+                </pic:pic>
+              </a:graphicData>
+            </a:graphic>
+          </wp:inline>
+        </w:drawing>
+      </w:r>
+    </w:p>
+    <w:p>
+      <w:pPr>
+        <w:rPr>
+          <w:sz w:val="24"/>
+          <w:szCs w:val="24"/>
+        </w:rPr>
+      </w:pPr>
+    </w:p>
+    <w:p>
+      <w:pPr>
+        <w:pStyle w:val="Prrafodelista"/>
+        <w:numPr>
+          <w:ilvl w:val="1"/>
+          <w:numId w:val="21"/>
+        </w:numPr>
+        <w:rPr>
+          <w:sz w:val="24"/>
+          <w:szCs w:val="24"/>
+        </w:rPr>
+      </w:pPr>
+      <w:r>
+        <w:rPr>
+          <w:sz w:val="24"/>
+          <w:szCs w:val="24"/>
+        </w:rPr>
+        <w:t>El programa indicará si hay un error en la sintaxis del programa o en su semántica, si no hay error se indicará en la consola que fases de la compilación se han completado, así como el nombre del archivo que se ha creado con el código ensamblador.</w:t>
+      </w:r>
+    </w:p>
+    <w:p>
+      <w:pPr>
+        <w:rPr>
+          <w:sz w:val="24"/>
+          <w:szCs w:val="24"/>
+        </w:rPr>
+      </w:pPr>
+    </w:p>
+    <w:p>
+      <w:pPr>
+        <w:jc w:val="center"/>
+        <w:rPr>
+          <w:sz w:val="24"/>
+          <w:szCs w:val="24"/>
+        </w:rPr>
+      </w:pPr>
+      <w:r>
+        <w:rPr>
+          <w:noProof/>
+        </w:rPr>
+        <w:drawing>
+          <wp:inline distT="0" distB="0" distL="0" distR="0" wp14:anchorId="42CB556F" wp14:editId="25999BDB">
+            <wp:extent cx="4640580" cy="1295876"/>
+            <wp:effectExtent l="0" t="0" r="7620" b="0"/>
+            <wp:docPr id="10" name="Imagen 10"/>
+            <wp:cNvGraphicFramePr>
+              <a:graphicFrameLocks xmlns:a="http://schemas.openxmlformats.org/drawingml/2006/main" noChangeAspect="1"/>
+            </wp:cNvGraphicFramePr>
+            <a:graphic xmlns:a="http://schemas.openxmlformats.org/drawingml/2006/main">
+              <a:graphicData uri="http://schemas.openxmlformats.org/drawingml/2006/picture">
+                <pic:pic xmlns:pic="http://schemas.openxmlformats.org/drawingml/2006/picture">
+                  <pic:nvPicPr>
+                    <pic:cNvPr id="1" name=""/>
+                    <pic:cNvPicPr/>
+                  </pic:nvPicPr>
+                  <pic:blipFill>
+                    <a:blip r:embed="rId12"/>
+                    <a:stretch>
+                      <a:fillRect/>
+                    </a:stretch>
+                  </pic:blipFill>
+                  <pic:spPr>
+                    <a:xfrm>
+                      <a:off x="0" y="0"/>
+                      <a:ext cx="4676873" cy="1306011"/>
+                    </a:xfrm>
+                    <a:prstGeom prst="rect">
+                      <a:avLst/>
+                    </a:prstGeom>
+                  </pic:spPr>
+                </pic:pic>
+              </a:graphicData>
+            </a:graphic>
+          </wp:inline>
+        </w:drawing>
+      </w:r>
+    </w:p>
+    <w:p>
+      <w:pPr>
+        <w:jc w:val="center"/>
+        <w:rPr>
+          <w:sz w:val="24"/>
+          <w:szCs w:val="24"/>
+        </w:rPr>
+      </w:pPr>
+      <w:r>
+        <w:rPr>
+          <w:noProof/>
+        </w:rPr>
+        <w:drawing>
+          <wp:inline distT="0" distB="0" distL="0" distR="0" wp14:anchorId="13BD8DF2" wp14:editId="2A0450BD">
+            <wp:extent cx="4669586" cy="3230880"/>
+            <wp:effectExtent l="0" t="0" r="0" b="7620"/>
+            <wp:docPr id="15" name="Imagen 15"/>
+            <wp:cNvGraphicFramePr>
+              <a:graphicFrameLocks xmlns:a="http://schemas.openxmlformats.org/drawingml/2006/main" noChangeAspect="1"/>
+            </wp:cNvGraphicFramePr>
+            <a:graphic xmlns:a="http://schemas.openxmlformats.org/drawingml/2006/main">
+              <a:graphicData uri="http://schemas.openxmlformats.org/drawingml/2006/picture">
+                <pic:pic xmlns:pic="http://schemas.openxmlformats.org/drawingml/2006/picture">
+                  <pic:nvPicPr>
+                    <pic:cNvPr id="1" name=""/>
+                    <pic:cNvPicPr/>
+                  </pic:nvPicPr>
+                  <pic:blipFill>
+                    <a:blip r:embed="rId13"/>
+                    <a:stretch>
+                      <a:fillRect/>
+                    </a:stretch>
+                  </pic:blipFill>
+                  <pic:spPr>
+                    <a:xfrm>
+                      <a:off x="0" y="0"/>
+                      <a:ext cx="4684430" cy="3241151"/>
+                    </a:xfrm>
+                    <a:prstGeom prst="rect">
+                      <a:avLst/>
+                    </a:prstGeom>
+                  </pic:spPr>
+                </pic:pic>
+              </a:graphicData>
+            </a:graphic>
+          </wp:inline>
+        </w:drawing>
+      </w:r>
+    </w:p>
+    <w:p>
+      <w:pPr>
+        <w:pStyle w:val="Prrafodelista"/>
+        <w:numPr>
+          <w:ilvl w:val="1"/>
+          <w:numId w:val="21"/>
+        </w:numPr>
+        <w:rPr>
+          <w:sz w:val="24"/>
+          <w:szCs w:val="24"/>
+        </w:rPr>
+      </w:pPr>
+      <w:r>
+        <w:rPr>
+          <w:sz w:val="24"/>
+          <w:szCs w:val="24"/>
+        </w:rPr>
+        <w:t>El programa ensamblador que se generó estará ubicado en la misma carpeta en donde están todos los demás archivos.</w:t>
+      </w:r>
+    </w:p>
+    <w:p>
+      <w:pPr>
+        <w:rPr>
+          <w:sz w:val="24"/>
+          <w:szCs w:val="24"/>
+        </w:rPr>
+      </w:pPr>
+    </w:p>
+    <w:p>
+      <w:pPr>
+        <w:jc w:val="center"/>
+        <w:rPr>
+          <w:sz w:val="24"/>
+          <w:szCs w:val="24"/>
+        </w:rPr>
+      </w:pPr>
+      <w:r>
+        <w:rPr>
+          <w:noProof/>
+        </w:rPr>
+        <w:lastRenderedPageBreak/>
+        <w:drawing>
+          <wp:inline distT="0" distB="0" distL="0" distR="0" wp14:anchorId="2779B9F9" wp14:editId="059BE045">
+            <wp:extent cx="4621577" cy="1958340"/>
+            <wp:effectExtent l="0" t="0" r="7620" b="3810"/>
+            <wp:docPr id="11" name="Imagen 11"/>
+            <wp:cNvGraphicFramePr>
+              <a:graphicFrameLocks xmlns:a="http://schemas.openxmlformats.org/drawingml/2006/main" noChangeAspect="1"/>
+            </wp:cNvGraphicFramePr>
+            <a:graphic xmlns:a="http://schemas.openxmlformats.org/drawingml/2006/main">
+              <a:graphicData uri="http://schemas.openxmlformats.org/drawingml/2006/picture">
+                <pic:pic xmlns:pic="http://schemas.openxmlformats.org/drawingml/2006/picture">
+                  <pic:nvPicPr>
+                    <pic:cNvPr id="1" name=""/>
+                    <pic:cNvPicPr/>
+                  </pic:nvPicPr>
+                  <pic:blipFill>
+                    <a:blip r:embed="rId14"/>
+                    <a:stretch>
+                      <a:fillRect/>
+                    </a:stretch>
+                  </pic:blipFill>
+                  <pic:spPr>
+                    <a:xfrm>
+                      <a:off x="0" y="0"/>
+                      <a:ext cx="4660761" cy="1974944"/>
+                    </a:xfrm>
+                    <a:prstGeom prst="rect">
+                      <a:avLst/>
+                    </a:prstGeom>
+                  </pic:spPr>
+                </pic:pic>
+              </a:graphicData>
+            </a:graphic>
+          </wp:inline>
+        </w:drawing>
+      </w:r>
+    </w:p>
+    <w:p>
+      <w:pPr>
+        <w:rPr>
+          <w:sz w:val="24"/>
+          <w:szCs w:val="24"/>
+        </w:rPr>
+      </w:pPr>
+    </w:p>
+    <w:p>
+      <w:pPr>
+        <w:pStyle w:val="Prrafodelista"/>
+        <w:numPr>
+          <w:ilvl w:val="1"/>
+          <w:numId w:val="21"/>
+        </w:numPr>
+        <w:rPr>
+          <w:sz w:val="24"/>
+          <w:szCs w:val="24"/>
+        </w:rPr>
+      </w:pPr>
+      <w:r>
+        <w:rPr>
+          <w:sz w:val="24"/>
+          <w:szCs w:val="24"/>
+        </w:rPr>
+        <w:t xml:space="preserve">Para correr el programa (asumiendo que ya se tiene descargado el simulador </w:t>
+      </w:r>
+      <w:proofErr w:type="spellStart"/>
+      <w:r>
+        <w:rPr>
+          <w:sz w:val="24"/>
+          <w:szCs w:val="24"/>
+        </w:rPr>
+        <w:t>QtSpim</w:t>
+      </w:r>
+      <w:proofErr w:type="spellEnd"/>
+      <w:r>
+        <w:rPr>
+          <w:sz w:val="24"/>
+          <w:szCs w:val="24"/>
+        </w:rPr>
+        <w:t>), se debe de cargar el archivo</w:t>
+      </w:r>
+      <w:r>
+        <w:rPr>
+          <w:sz w:val="24"/>
+          <w:szCs w:val="24"/>
+        </w:rPr>
+        <w:t xml:space="preserve"> (File -&gt; Load File), elegir el programa con extensión </w:t>
+      </w:r>
+      <w:proofErr w:type="gramStart"/>
+      <w:r>
+        <w:rPr>
+          <w:sz w:val="24"/>
+          <w:szCs w:val="24"/>
+        </w:rPr>
+        <w:t>“.s</w:t>
+      </w:r>
+      <w:proofErr w:type="gramEnd"/>
+      <w:r>
+        <w:rPr>
+          <w:sz w:val="24"/>
+          <w:szCs w:val="24"/>
+        </w:rPr>
+        <w:t xml:space="preserve">” </w:t>
+      </w:r>
+      <w:r>
+        <w:rPr>
+          <w:sz w:val="24"/>
+          <w:szCs w:val="24"/>
+        </w:rPr>
+        <w:t xml:space="preserve">y correrlo </w:t>
+      </w:r>
+      <w:r>
+        <w:rPr>
+          <w:sz w:val="24"/>
+          <w:szCs w:val="24"/>
+        </w:rPr>
+        <w:t xml:space="preserve">con el botón de </w:t>
+      </w:r>
+      <w:proofErr w:type="spellStart"/>
+      <w:r>
+        <w:rPr>
+          <w:sz w:val="24"/>
+          <w:szCs w:val="24"/>
+        </w:rPr>
+        <w:t>play</w:t>
+      </w:r>
+      <w:proofErr w:type="spellEnd"/>
+      <w:r>
+        <w:rPr>
+          <w:sz w:val="24"/>
+          <w:szCs w:val="24"/>
+        </w:rPr>
+        <w:t xml:space="preserve"> </w:t>
+      </w:r>
+      <w:r>
+        <w:rPr>
+          <w:sz w:val="24"/>
+          <w:szCs w:val="24"/>
+        </w:rPr>
+        <w:t xml:space="preserve">desde el </w:t>
+      </w:r>
+      <w:r>
+        <w:rPr>
+          <w:sz w:val="24"/>
+          <w:szCs w:val="24"/>
+        </w:rPr>
+        <w:t xml:space="preserve">GUI del </w:t>
+      </w:r>
+      <w:r>
+        <w:rPr>
+          <w:sz w:val="24"/>
+          <w:szCs w:val="24"/>
+        </w:rPr>
+        <w:t>programa</w:t>
+      </w:r>
+      <w:r>
+        <w:rPr>
+          <w:sz w:val="24"/>
+          <w:szCs w:val="24"/>
+        </w:rPr>
+        <w:t>.</w:t>
+      </w:r>
+    </w:p>
+    <w:p>
+      <w:pPr>
+        <w:jc w:val="center"/>
+        <w:rPr>
+          <w:sz w:val="24"/>
+          <w:szCs w:val="24"/>
+        </w:rPr>
+      </w:pPr>
+      <w:r>
+        <w:rPr>
+          <w:noProof/>
+        </w:rPr>
+        <w:drawing>
+          <wp:inline distT="0" distB="0" distL="0" distR="0" wp14:anchorId="4866A25B" wp14:editId="2ECBB820">
+            <wp:extent cx="5706558" cy="3040380"/>
+            <wp:effectExtent l="0" t="0" r="8890" b="7620"/>
+            <wp:docPr id="12" name="Imagen 12"/>
+            <wp:cNvGraphicFramePr>
+              <a:graphicFrameLocks xmlns:a="http://schemas.openxmlformats.org/drawingml/2006/main" noChangeAspect="1"/>
+            </wp:cNvGraphicFramePr>
+            <a:graphic xmlns:a="http://schemas.openxmlformats.org/drawingml/2006/main">
+              <a:graphicData uri="http://schemas.openxmlformats.org/drawingml/2006/picture">
+                <pic:pic xmlns:pic="http://schemas.openxmlformats.org/drawingml/2006/picture">
+                  <pic:nvPicPr>
+                    <pic:cNvPr id="1" name=""/>
+                    <pic:cNvPicPr/>
                   </pic:nvPicPr>
                   <pic:blipFill rotWithShape="1">
-                    <a:blip r:embed="rId10" cstate="print">
-                      <a:extLst>
-                        <a:ext uri="{28A0092B-C50C-407E-A947-70E740481C1C}">
-                          <a14:useLocalDpi xmlns:a14="http://schemas.microsoft.com/office/drawing/2010/main" val="0"/>
-                        </a:ext>
-                      </a:extLst>
-                    </a:blip>
-                    <a:srcRect l="839" t="826"/>
+                    <a:blip r:embed="rId15"/>
+                    <a:srcRect l="50101" t="-1" r="204" b="5873"/>
                     <a:stretch/>
                   </pic:blipFill>
                   <pic:spPr bwMode="auto">
                     <a:xfrm>
                       <a:off x="0" y="0"/>
-                      <a:ext cx="6470650" cy="8458200"/>
+                      <a:ext cx="5718753" cy="3046877"/>
                     </a:xfrm>
                     <a:prstGeom prst="rect">
                       <a:avLst/>
                     </a:prstGeom>
-                    <a:noFill/>
                     <a:ln>
                       <a:noFill/>
                     </a:ln>
@@ -1025,44 +1234,28 @@
                 </pic:pic>
               </a:graphicData>
             </a:graphic>
-            <wp14:sizeRelH relativeFrom="margin">
-              <wp14:pctWidth>0</wp14:pctWidth>
-            </wp14:sizeRelH>
-            <wp14:sizeRelV relativeFrom="margin">
-              <wp14:pctHeight>0</wp14:pctHeight>
-            </wp14:sizeRelV>
-          </wp:anchor>
+          </wp:inline>
         </w:drawing>
       </w:r>
-      <w:r>
-        <w:rPr>
-          <w:rStyle w:val="tlid-translation"/>
-          <w:rFonts w:ascii="Century Gothic" w:hAnsi="Century Gothic" w:cs="Arabic Typesetting"/>
-          <w:sz w:val="40"/>
-          <w:szCs w:val="40"/>
-        </w:rPr>
-        <w:t>Reglas de inferencia</w:t>
-      </w:r>
-    </w:p>
-    <w:p>
+    </w:p>
+    <w:p>
+      <w:pPr>
+        <w:jc w:val="center"/>
+        <w:rPr>
+          <w:sz w:val="24"/>
+          <w:szCs w:val="24"/>
+        </w:rPr>
+      </w:pPr>
       <w:r>
         <w:rPr>
           <w:noProof/>
         </w:rPr>
         <w:lastRenderedPageBreak/>
         <w:drawing>
-          <wp:anchor distT="0" distB="0" distL="114300" distR="114300" simplePos="0" relativeHeight="251659264" behindDoc="0" locked="0" layoutInCell="1" allowOverlap="1" wp14:anchorId="3BD336E9" wp14:editId="47C21F76">
-            <wp:simplePos x="0" y="0"/>
-            <wp:positionH relativeFrom="margin">
-              <wp:align>center</wp:align>
-            </wp:positionH>
-            <wp:positionV relativeFrom="margin">
-              <wp:posOffset>-671195</wp:posOffset>
-            </wp:positionV>
-            <wp:extent cx="7185660" cy="9342755"/>
-            <wp:effectExtent l="0" t="0" r="0" b="0"/>
-            <wp:wrapSquare wrapText="bothSides"/>
-            <wp:docPr id="6" name="Imagen 6"/>
+          <wp:inline distT="0" distB="0" distL="0" distR="0" wp14:anchorId="67333C59" wp14:editId="56A396C0">
+            <wp:extent cx="5120310" cy="3484880"/>
+            <wp:effectExtent l="0" t="0" r="4445" b="1270"/>
+            <wp:docPr id="13" name="Imagen 13"/>
             <wp:cNvGraphicFramePr>
               <a:graphicFrameLocks xmlns:a="http://schemas.openxmlformats.org/drawingml/2006/main" noChangeAspect="1"/>
             </wp:cNvGraphicFramePr>
@@ -1070,54 +1263,217 @@
               <a:graphicData uri="http://schemas.openxmlformats.org/drawingml/2006/picture">
                 <pic:pic xmlns:pic="http://schemas.openxmlformats.org/drawingml/2006/picture">
                   <pic:nvPicPr>
-                    <pic:cNvPr id="0" name="Picture 2"/>
-                    <pic:cNvPicPr>
-                      <a:picLocks noChangeAspect="1" noChangeArrowheads="1"/>
-                    </pic:cNvPicPr>
+                    <pic:cNvPr id="1" name=""/>
+                    <pic:cNvPicPr/>
+                  </pic:nvPicPr>
+                  <pic:blipFill rotWithShape="1">
+                    <a:blip r:embed="rId16"/>
+                    <a:srcRect l="49957" r="14731" b="14562"/>
+                    <a:stretch/>
+                  </pic:blipFill>
+                  <pic:spPr bwMode="auto">
+                    <a:xfrm>
+                      <a:off x="0" y="0"/>
+                      <a:ext cx="5129342" cy="3491027"/>
+                    </a:xfrm>
+                    <a:prstGeom prst="rect">
+                      <a:avLst/>
+                    </a:prstGeom>
+                    <a:ln>
+                      <a:noFill/>
+                    </a:ln>
+                    <a:extLst>
+                      <a:ext uri="{53640926-AAD7-44D8-BBD7-CCE9431645EC}">
+                        <a14:shadowObscured xmlns:a14="http://schemas.microsoft.com/office/drawing/2010/main"/>
+                      </a:ext>
+                    </a:extLst>
+                  </pic:spPr>
+                </pic:pic>
+              </a:graphicData>
+            </a:graphic>
+          </wp:inline>
+        </w:drawing>
+      </w:r>
+    </w:p>
+    <w:p>
+      <w:pPr>
+        <w:jc w:val="center"/>
+        <w:rPr>
+          <w:sz w:val="24"/>
+          <w:szCs w:val="24"/>
+        </w:rPr>
+      </w:pPr>
+    </w:p>
+    <w:p>
+      <w:pPr>
+        <w:jc w:val="center"/>
+        <w:rPr>
+          <w:sz w:val="24"/>
+          <w:szCs w:val="24"/>
+        </w:rPr>
+      </w:pPr>
+      <w:r>
+        <w:rPr>
+          <w:noProof/>
+        </w:rPr>
+        <w:drawing>
+          <wp:inline distT="0" distB="0" distL="0" distR="0" wp14:anchorId="1A906678" wp14:editId="30B7D63F">
+            <wp:extent cx="1314450" cy="647700"/>
+            <wp:effectExtent l="0" t="0" r="0" b="0"/>
+            <wp:docPr id="14" name="Imagen 14"/>
+            <wp:cNvGraphicFramePr>
+              <a:graphicFrameLocks xmlns:a="http://schemas.openxmlformats.org/drawingml/2006/main" noChangeAspect="1"/>
+            </wp:cNvGraphicFramePr>
+            <a:graphic xmlns:a="http://schemas.openxmlformats.org/drawingml/2006/main">
+              <a:graphicData uri="http://schemas.openxmlformats.org/drawingml/2006/picture">
+                <pic:pic xmlns:pic="http://schemas.openxmlformats.org/drawingml/2006/picture">
+                  <pic:nvPicPr>
+                    <pic:cNvPr id="1" name=""/>
+                    <pic:cNvPicPr/>
                   </pic:nvPicPr>
                   <pic:blipFill>
-                    <a:blip r:embed="rId11">
-                      <a:extLst>
-                        <a:ext uri="{28A0092B-C50C-407E-A947-70E740481C1C}">
-                          <a14:useLocalDpi xmlns:a14="http://schemas.microsoft.com/office/drawing/2010/main" val="0"/>
-                        </a:ext>
-                      </a:extLst>
-                    </a:blip>
-                    <a:srcRect/>
+                    <a:blip r:embed="rId17"/>
                     <a:stretch>
                       <a:fillRect/>
                     </a:stretch>
                   </pic:blipFill>
-                  <pic:spPr bwMode="auto">
+                  <pic:spPr>
                     <a:xfrm>
                       <a:off x="0" y="0"/>
-                      <a:ext cx="7185660" cy="9342755"/>
+                      <a:ext cx="1314450" cy="647700"/>
                     </a:xfrm>
                     <a:prstGeom prst="rect">
                       <a:avLst/>
                     </a:prstGeom>
-                    <a:noFill/>
-                    <a:ln>
-                      <a:noFill/>
-                    </a:ln>
                   </pic:spPr>
                 </pic:pic>
               </a:graphicData>
             </a:graphic>
-            <wp14:sizeRelH relativeFrom="margin">
-              <wp14:pctWidth>0</wp14:pctWidth>
-            </wp14:sizeRelH>
-            <wp14:sizeRelV relativeFrom="margin">
-              <wp14:pctHeight>0</wp14:pctHeight>
-            </wp14:sizeRelV>
-          </wp:anchor>
+          </wp:inline>
         </w:drawing>
       </w:r>
     </w:p>
+    <w:p>
+      <w:pPr>
+        <w:rPr>
+          <w:sz w:val="24"/>
+          <w:szCs w:val="24"/>
+        </w:rPr>
+      </w:pPr>
+    </w:p>
+    <w:p>
+      <w:pPr>
+        <w:pStyle w:val="Ttulo1"/>
+        <w:rPr>
+          <w:rStyle w:val="tlid-translation"/>
+          <w:rFonts w:ascii="Century Gothic" w:hAnsi="Century Gothic" w:cs="Arabic Typesetting"/>
+          <w:sz w:val="40"/>
+          <w:szCs w:val="40"/>
+        </w:rPr>
+      </w:pPr>
+      <w:r>
+        <w:rPr>
+          <w:rStyle w:val="tlid-translation"/>
+          <w:rFonts w:ascii="Century Gothic" w:hAnsi="Century Gothic" w:cs="Arabic Typesetting"/>
+          <w:sz w:val="40"/>
+          <w:szCs w:val="40"/>
+        </w:rPr>
+        <w:t>Apéndice</w:t>
+      </w:r>
+    </w:p>
+    <w:p/>
+    <w:p>
+      <w:pPr>
+        <w:pStyle w:val="Prrafodelista"/>
+        <w:numPr>
+          <w:ilvl w:val="0"/>
+          <w:numId w:val="21"/>
+        </w:numPr>
+        <w:rPr>
+          <w:sz w:val="24"/>
+          <w:szCs w:val="24"/>
+        </w:rPr>
+      </w:pPr>
+      <w:hyperlink r:id="rId18" w:history="1">
+        <w:r>
+          <w:rPr>
+            <w:rStyle w:val="Hipervnculo"/>
+            <w:sz w:val="24"/>
+            <w:szCs w:val="24"/>
+          </w:rPr>
+          <w:t>Expresiones regulares</w:t>
+        </w:r>
+      </w:hyperlink>
+    </w:p>
+    <w:p>
+      <w:pPr>
+        <w:pStyle w:val="Prrafodelista"/>
+        <w:rPr>
+          <w:sz w:val="24"/>
+          <w:szCs w:val="24"/>
+        </w:rPr>
+      </w:pPr>
+    </w:p>
+    <w:p>
+      <w:pPr>
+        <w:pStyle w:val="Prrafodelista"/>
+        <w:numPr>
+          <w:ilvl w:val="0"/>
+          <w:numId w:val="21"/>
+        </w:numPr>
+        <w:rPr>
+          <w:sz w:val="24"/>
+          <w:szCs w:val="24"/>
+        </w:rPr>
+      </w:pPr>
+      <w:hyperlink r:id="rId19" w:history="1">
+        <w:r>
+          <w:rPr>
+            <w:rStyle w:val="Hipervnculo"/>
+            <w:sz w:val="24"/>
+            <w:szCs w:val="24"/>
+          </w:rPr>
+          <w:t>Gramática EBNF</w:t>
+        </w:r>
+      </w:hyperlink>
+    </w:p>
+    <w:p>
+      <w:pPr>
+        <w:pStyle w:val="Prrafodelista"/>
+        <w:rPr>
+          <w:sz w:val="24"/>
+          <w:szCs w:val="24"/>
+        </w:rPr>
+      </w:pPr>
+    </w:p>
+    <w:p>
+      <w:pPr>
+        <w:pStyle w:val="Prrafodelista"/>
+        <w:numPr>
+          <w:ilvl w:val="0"/>
+          <w:numId w:val="21"/>
+        </w:numPr>
+        <w:rPr>
+          <w:sz w:val="24"/>
+          <w:szCs w:val="24"/>
+        </w:rPr>
+      </w:pPr>
+      <w:hyperlink r:id="rId20" w:history="1">
+        <w:r>
+          <w:rPr>
+            <w:rStyle w:val="Hipervnculo"/>
+            <w:sz w:val="24"/>
+            <w:szCs w:val="24"/>
+          </w:rPr>
+          <w:t>Descripción del analizador semántico</w:t>
+        </w:r>
+      </w:hyperlink>
+    </w:p>
+    <w:p/>
     <w:sectPr>
-      <w:headerReference w:type="even" r:id="rId12"/>
-      <w:headerReference w:type="default" r:id="rId13"/>
-      <w:headerReference w:type="first" r:id="rId14"/>
+      <w:headerReference w:type="even" r:id="rId21"/>
+      <w:headerReference w:type="default" r:id="rId22"/>
+      <w:headerReference w:type="first" r:id="rId23"/>
       <w:pgSz w:w="12240" w:h="15840"/>
       <w:pgMar w:top="1417" w:right="1701" w:bottom="1417" w:left="1701" w:header="708" w:footer="708" w:gutter="0"/>
       <w:cols w:space="708"/>
@@ -2330,7 +2686,7 @@
   <w:abstractNum w:abstractNumId="10" w15:restartNumberingAfterBreak="0">
     <w:nsid w:val="39D6107E"/>
     <w:multiLevelType w:val="hybridMultilevel"/>
-    <w:tmpl w:val="D2DE4560"/>
+    <w:tmpl w:val="87B6F2E4"/>
     <w:lvl w:ilvl="0" w:tplc="080A0001">
       <w:start w:val="1"/>
       <w:numFmt w:val="bullet"/>
@@ -4356,6 +4712,18 @@
       <w:iCs/>
     </w:rPr>
   </w:style>
+  <w:style w:type="character" w:styleId="Mencinsinresolver">
+    <w:name w:val="Unresolved Mention"/>
+    <w:basedOn w:val="Fuentedeprrafopredeter"/>
+    <w:uiPriority w:val="99"/>
+    <w:semiHidden/>
+    <w:unhideWhenUsed/>
+    <w:rsid w:val="0050684F"/>
+    <w:rPr>
+      <w:color w:val="605E5C"/>
+      <w:shd w:val="clear" w:color="auto" w:fill="E1DFDD"/>
+    </w:rPr>
+  </w:style>
 </w:styles>
 </file>
 

</xml_diff>